<commit_message>
Comitand alterações no tcc e vídeo de simulação do primeiro problema:
-Metodologia, Aborgagem e Modelagem e Resultados Alterados.
</commit_message>
<xml_diff>
--- a/Desenhos/Malha de Controle 1 - Controle de velocidade angular.docx
+++ b/Desenhos/Malha de Controle 1 - Controle de velocidade angular.docx
@@ -8,7 +8,7 @@
       </w:pPr>
       <w:r>
         <w:pict>
-          <v:group id="_x0000_s1026" editas="canvas" style="width:838.5pt;height:598.7pt;mso-position-horizontal-relative:char;mso-position-vertical-relative:line" coordorigin="283,398" coordsize="15525,11085">
+          <v:group id="_x0000_s1026" editas="canvas" style="width:838.5pt;height:659.95pt;mso-position-horizontal-relative:char;mso-position-vertical-relative:line" coordorigin=",15" coordsize="16770,13199">
             <o:lock v:ext="edit" aspectratio="t"/>
             <v:shapetype id="_x0000_t75" coordsize="21600,21600" o:spt="75" o:preferrelative="t" path="m@4@5l@4@11@9@11@9@5xe" filled="f" stroked="f">
               <v:stroke joinstyle="miter"/>
@@ -29,7 +29,7 @@
               <v:path o:extrusionok="f" gradientshapeok="t" o:connecttype="rect"/>
               <o:lock v:ext="edit" aspectratio="t"/>
             </v:shapetype>
-            <v:shape id="_x0000_s1027" type="#_x0000_t75" style="position:absolute;left:283;top:398;width:15525;height:11085" o:preferrelative="f">
+            <v:shape id="_x0000_s1027" type="#_x0000_t75" style="position:absolute;top:15;width:16770;height:13199" o:preferrelative="f">
               <v:fill o:detectmouseclick="t"/>
               <v:path o:extrusionok="t" o:connecttype="none"/>
               <o:lock v:ext="edit" text="t"/>
@@ -38,7 +38,102 @@
               <v:stroke joinstyle="miter"/>
               <v:path gradientshapeok="t" o:connecttype="rect"/>
             </v:shapetype>
-            <v:shape id="_x0000_s1029" type="#_x0000_t202" style="position:absolute;left:7496;top:398;width:2072;height:2141" stroked="f">
+            <v:shape id="_x0000_s1054" type="#_x0000_t202" style="position:absolute;left:6958;top:8478;width:2364;height:1197" stroked="f">
+              <v:textbox style="mso-next-textbox:#_x0000_s1054" inset="4.78439mm,2.39222mm,4.78439mm,2.39222mm">
+                <w:txbxContent>
+                  <w:p>
+                    <w:pPr>
+                      <w:rPr>
+                        <w:sz w:val="42"/>
+                      </w:rPr>
+                    </w:pPr>
+                    <m:oMathPara>
+                      <m:oMath>
+                        <m:d>
+                          <m:dPr>
+                            <m:ctrlPr>
+                              <w:rPr>
+                                <w:rFonts w:ascii="Cambria Math" w:hAnsi="Cambria Math"/>
+                                <w:i/>
+                                <w:sz w:val="42"/>
+                              </w:rPr>
+                            </m:ctrlPr>
+                          </m:dPr>
+                          <m:e>
+                            <m:sSub>
+                              <m:sSubPr>
+                                <m:ctrlPr>
+                                  <w:rPr>
+                                    <w:rFonts w:ascii="Cambria Math" w:hAnsi="Cambria Math"/>
+                                    <w:i/>
+                                    <w:sz w:val="42"/>
+                                  </w:rPr>
+                                </m:ctrlPr>
+                              </m:sSubPr>
+                              <m:e>
+                                <m:r>
+                                  <w:rPr>
+                                    <w:rFonts w:ascii="Cambria Math" w:hAnsi="Cambria Math"/>
+                                    <w:sz w:val="42"/>
+                                  </w:rPr>
+                                  <m:t>v</m:t>
+                                </m:r>
+                              </m:e>
+                              <m:sub>
+                                <m:r>
+                                  <w:rPr>
+                                    <w:rFonts w:ascii="Cambria Math" w:hAnsi="Cambria Math"/>
+                                    <w:sz w:val="42"/>
+                                  </w:rPr>
+                                  <m:t>d</m:t>
+                                </m:r>
+                              </m:sub>
+                            </m:sSub>
+                            <m:r>
+                              <w:rPr>
+                                <w:rFonts w:ascii="Cambria Math" w:hAnsi="Cambria Math"/>
+                                <w:sz w:val="42"/>
+                              </w:rPr>
+                              <m:t>,</m:t>
+                            </m:r>
+                            <m:sSub>
+                              <m:sSubPr>
+                                <m:ctrlPr>
+                                  <w:rPr>
+                                    <w:rFonts w:ascii="Cambria Math" w:hAnsi="Cambria Math"/>
+                                    <w:i/>
+                                    <w:sz w:val="42"/>
+                                  </w:rPr>
+                                </m:ctrlPr>
+                              </m:sSubPr>
+                              <m:e>
+                                <m:r>
+                                  <w:rPr>
+                                    <w:rFonts w:ascii="Cambria Math" w:hAnsi="Cambria Math"/>
+                                    <w:sz w:val="42"/>
+                                  </w:rPr>
+                                  <m:t>ω</m:t>
+                                </m:r>
+                              </m:e>
+                              <m:sub>
+                                <m:r>
+                                  <w:rPr>
+                                    <w:rFonts w:ascii="Cambria Math" w:hAnsi="Cambria Math"/>
+                                    <w:sz w:val="42"/>
+                                  </w:rPr>
+                                  <m:t>d</m:t>
+                                </m:r>
+                              </m:sub>
+                            </m:sSub>
+                          </m:e>
+                        </m:d>
+                      </m:oMath>
+                    </m:oMathPara>
+                  </w:p>
+                </w:txbxContent>
+              </v:textbox>
+            </v:shape>
+            <v:shape id="_x0000_s1029" type="#_x0000_t202" style="position:absolute;left:7791;top:1240;width:2239;height:2313" stroked="f">
               <v:textbox style="mso-next-textbox:#_x0000_s1029" inset="4.78439mm,2.39222mm,4.78439mm,2.39222mm">
                 <w:txbxContent>
                   <w:p>
@@ -142,7 +237,7 @@
                 </w:txbxContent>
               </v:textbox>
             </v:shape>
-            <v:shape id="_x0000_s1030" type="#_x0000_t202" style="position:absolute;left:12126;top:1003;width:2189;height:1108" stroked="f">
+            <v:shape id="_x0000_s1030" type="#_x0000_t202" style="position:absolute;left:12793;top:1893;width:2364;height:1197" stroked="f">
               <v:textbox style="mso-next-textbox:#_x0000_s1030" inset="4.78439mm,2.39222mm,4.78439mm,2.39222mm">
                 <w:txbxContent>
                   <w:p>
@@ -237,7 +332,7 @@
                 </w:txbxContent>
               </v:textbox>
             </v:shape>
-            <v:shape id="_x0000_s1031" type="#_x0000_t202" style="position:absolute;left:3012;top:834;width:1900;height:1277" stroked="f">
+            <v:shape id="_x0000_s1031" type="#_x0000_t202" style="position:absolute;left:2948;top:1711;width:2052;height:1379" stroked="f">
               <v:textbox style="mso-next-textbox:#_x0000_s1031" inset="4.78439mm,2.39222mm,4.78439mm,2.39222mm">
                 <w:txbxContent>
                   <w:p>
@@ -334,7 +429,7 @@
                 </w:txbxContent>
               </v:textbox>
             </v:shape>
-            <v:group id="_x0000_s1032" style="position:absolute;left:1875;top:1303;width:1137;height:1491" coordorigin="1950,1912" coordsize="750,760">
+            <v:group id="_x0000_s1032" style="position:absolute;left:1720;top:2218;width:1228;height:1610" coordorigin="1950,1912" coordsize="750,760">
               <v:shape id="_x0000_s1033" type="#_x0000_t202" style="position:absolute;left:2108;top:2312;width:293;height:360" stroked="f">
                 <v:textbox style="mso-next-textbox:#_x0000_s1033" inset="4.78439mm,2.39222mm,4.78439mm,2.39222mm">
                   <w:txbxContent>
@@ -380,7 +475,7 @@
               </v:shapetype>
               <v:shape id="_x0000_s1035" type="#_x0000_t123" style="position:absolute;left:2265;top:2019;width:435;height:465"/>
             </v:group>
-            <v:rect id="_x0000_s1036" style="position:absolute;left:5267;top:1099;width:2046;height:1697">
+            <v:rect id="_x0000_s1036" style="position:absolute;left:5384;top:1997;width:2210;height:1833">
               <v:textbox style="mso-next-textbox:#_x0000_s1036" inset="4.78439mm,2.39222mm,4.78439mm,2.39222mm">
                 <w:txbxContent>
                   <w:p>
@@ -405,10 +500,10 @@
               <v:path arrowok="t" fillok="f" o:connecttype="none"/>
               <o:lock v:ext="edit" shapetype="t"/>
             </v:shapetype>
-            <v:shape id="_x0000_s1037" type="#_x0000_t32" style="position:absolute;left:3012;top:1948;width:2255;height:22;flip:y" o:connectortype="straight" adj="9446,23032,-20606">
+            <v:shape id="_x0000_s1037" type="#_x0000_t32" style="position:absolute;left:2948;top:2914;width:2436;height:24;flip:y" o:connectortype="straight" adj="9446,23032,-20606">
               <v:stroke endarrow="block"/>
             </v:shape>
-            <v:roundrect id="_x0000_s1038" style="position:absolute;left:9594;top:1022;width:2361;height:1889" arcsize="10923f">
+            <v:roundrect id="_x0000_s1038" style="position:absolute;left:10058;top:1914;width:2550;height:2041" arcsize="10923f">
               <v:textbox style="mso-next-textbox:#_x0000_s1038" inset="4.78439mm,2.39222mm,4.78439mm,2.39222mm">
                 <w:txbxContent>
                   <w:p>
@@ -429,16 +524,16 @@
                 </w:txbxContent>
               </v:textbox>
             </v:roundrect>
-            <v:shape id="_x0000_s1039" type="#_x0000_t32" style="position:absolute;left:7313;top:1948;width:2281;height:19" o:connectortype="straight">
+            <v:shape id="_x0000_s1039" type="#_x0000_t32" style="position:absolute;left:7594;top:2914;width:2464;height:21" o:connectortype="straight">
               <v:stroke endarrow="block"/>
             </v:shape>
-            <v:shape id="_x0000_s1040" type="#_x0000_t32" style="position:absolute;left:11955;top:1967;width:3737;height:3" o:connectortype="straight">
+            <v:shape id="_x0000_s1040" type="#_x0000_t32" style="position:absolute;left:12608;top:2935;width:4037;height:3" o:connectortype="straight">
               <v:stroke endarrow="block"/>
             </v:shape>
             <v:shapetype id="_x0000_t120" coordsize="21600,21600" o:spt="120" path="m10800,qx,10800,10800,21600,21600,10800,10800,xe">
               <v:path gradientshapeok="t" o:connecttype="custom" o:connectlocs="10800,0;3163,3163;0,10800;3163,18437;10800,21600;18437,18437;21600,10800;18437,3163" textboxrect="3163,3163,18437,18437"/>
             </v:shapetype>
-            <v:shape id="_x0000_s1041" type="#_x0000_t120" style="position:absolute;left:14355;top:1767;width:250;height:351" fillcolor="black [3213]"/>
+            <v:shape id="_x0000_s1041" type="#_x0000_t120" style="position:absolute;left:15200;top:2719;width:271;height:379" fillcolor="black [3213]"/>
             <v:shapetype id="_x0000_t34" coordsize="21600,21600" o:spt="34" o:oned="t" adj="10800" path="m,l@0,0@0,21600,21600,21600e" filled="f">
               <v:stroke joinstyle="miter"/>
               <v:formulas>
@@ -450,10 +545,10 @@
               </v:handles>
               <o:lock v:ext="edit" shapetype="t"/>
             </v:shapetype>
-            <v:shape id="_x0000_s1042" type="#_x0000_t34" style="position:absolute;left:8428;top:-3627;width:307;height:11797;rotation:90" o:connectortype="elbow" adj="229272,-3149,-997764">
+            <v:shape id="_x0000_s1042" type="#_x0000_t34" style="position:absolute;left:8798;top:-3108;width:332;height:12744;rotation:90" o:connectortype="elbow" adj="229272,-3149,-997764">
               <v:stroke endarrow="block"/>
             </v:shape>
-            <v:roundrect id="_x0000_s1043" style="position:absolute;left:1507;top:6925;width:5271;height:1505" arcsize="10923f">
+            <v:roundrect id="_x0000_s1043" style="position:absolute;left:1322;top:8460;width:5694;height:1626" arcsize="10923f">
               <v:textbox style="mso-next-textbox:#_x0000_s1043" inset="4.78439mm,2.39222mm,4.78439mm,2.39222mm">
                 <w:txbxContent>
                   <w:p>
@@ -905,34 +1000,214 @@
                 </w:txbxContent>
               </v:textbox>
             </v:roundrect>
-            <v:roundrect id="_x0000_s1044" style="position:absolute;left:7970;top:6925;width:3016;height:1520" arcsize="15850f">
-              <v:textbox style="mso-next-textbox:#_x0000_s1044" inset="4.78439mm,2.39222mm,4.78439mm,2.39222mm">
+            <v:roundrect id="_x0000_s1045" style="position:absolute;left:9030;top:7215;width:7059;height:4170" arcsize="10923f">
+              <v:stroke dashstyle="dash"/>
+              <v:textbox style="mso-next-textbox:#_x0000_s1045" inset="4.78439mm,2.39222mm,4.78439mm,2.39222mm">
                 <w:txbxContent>
                   <w:p>
                     <w:pPr>
-                      <w:spacing w:after="0" w:line="240" w:lineRule="auto"/>
+                      <w:jc w:val="center"/>
+                      <w:rPr>
+                        <w:sz w:val="42"/>
+                      </w:rPr>
+                    </w:pPr>
+                    <w:r>
+                      <w:rPr>
+                        <w:sz w:val="42"/>
+                      </w:rPr>
+                      <w:t>Malha de Controle 2</w:t>
+                    </w:r>
+                  </w:p>
+                  <w:p>
+                    <w:pPr>
                       <w:rPr>
                         <w:rFonts w:eastAsiaTheme="minorEastAsia"/>
-                        <w:sz w:val="42"/>
+                        <w:sz w:val="38"/>
+                        <w:szCs w:val="38"/>
+                      </w:rPr>
+                    </w:pPr>
+                    <w:r>
+                      <w:rPr>
+                        <w:sz w:val="40"/>
+                        <w:szCs w:val="40"/>
+                      </w:rPr>
+                      <w:t>Problema 2</w:t>
+                    </w:r>
+                    <w:r>
+                      <w:rPr>
+                        <w:sz w:val="40"/>
+                        <w:szCs w:val="40"/>
+                      </w:rPr>
+                      <w:t xml:space="preserve">: </w:t>
+                    </w:r>
+                    <w:r>
+                      <w:rPr>
+                        <w:sz w:val="40"/>
+                        <w:szCs w:val="40"/>
+                      </w:rPr>
+                      <w:tab/>
+                    </w:r>
+                    <w:r>
+                      <w:rPr>
+                        <w:sz w:val="40"/>
+                        <w:szCs w:val="40"/>
+                      </w:rPr>
+                      <w:t xml:space="preserve"> </w:t>
+                    </w:r>
+                    <m:oMath>
+                      <m:sSub>
+                        <m:sSubPr>
+                          <m:ctrlPr>
+                            <w:rPr>
+                              <w:rFonts w:ascii="Cambria Math" w:hAnsi="Cambria Math"/>
+                              <w:i/>
+                              <w:sz w:val="38"/>
+                              <w:szCs w:val="38"/>
+                            </w:rPr>
+                          </m:ctrlPr>
+                        </m:sSubPr>
+                        <m:e>
+                          <m:r>
+                            <w:rPr>
+                              <w:rFonts w:ascii="Cambria Math" w:hAnsi="Cambria Math"/>
+                              <w:sz w:val="38"/>
+                              <w:szCs w:val="38"/>
+                            </w:rPr>
+                            <m:t>ω</m:t>
+                          </m:r>
+                        </m:e>
+                        <m:sub>
+                          <m:r>
+                            <w:rPr>
+                              <w:rFonts w:ascii="Cambria Math" w:hAnsi="Cambria Math"/>
+                              <w:sz w:val="38"/>
+                              <w:szCs w:val="38"/>
+                            </w:rPr>
+                            <m:t>d</m:t>
+                          </m:r>
+                        </m:sub>
+                      </m:sSub>
+                      <m:r>
+                        <w:rPr>
+                          <w:rFonts w:ascii="Cambria Math" w:hAnsi="Cambria Math"/>
+                          <w:sz w:val="38"/>
+                          <w:szCs w:val="38"/>
+                        </w:rPr>
+                        <m:t>=</m:t>
+                      </m:r>
+                      <m:f>
+                        <m:fPr>
+                          <m:ctrlPr>
+                            <w:rPr>
+                              <w:rFonts w:ascii="Cambria Math" w:hAnsi="Cambria Math"/>
+                              <w:i/>
+                              <w:sz w:val="38"/>
+                              <w:szCs w:val="38"/>
+                            </w:rPr>
+                          </m:ctrlPr>
+                        </m:fPr>
+                        <m:num>
+                          <m:r>
+                            <w:rPr>
+                              <w:rFonts w:ascii="Cambria Math" w:hAnsi="Cambria Math"/>
+                              <w:sz w:val="38"/>
+                              <w:szCs w:val="38"/>
+                            </w:rPr>
+                            <m:t>2π</m:t>
+                          </m:r>
+                        </m:num>
+                        <m:den>
+                          <m:r>
+                            <w:rPr>
+                              <w:rFonts w:ascii="Cambria Math" w:hAnsi="Cambria Math"/>
+                              <w:sz w:val="38"/>
+                              <w:szCs w:val="38"/>
+                            </w:rPr>
+                            <m:t>T</m:t>
+                          </m:r>
+                        </m:den>
+                      </m:f>
+                      <m:r>
+                        <w:rPr>
+                          <w:rFonts w:ascii="Cambria Math" w:hAnsi="Cambria Math"/>
+                          <w:sz w:val="38"/>
+                          <w:szCs w:val="38"/>
+                        </w:rPr>
+                        <m:t xml:space="preserve">; </m:t>
+                      </m:r>
+                    </m:oMath>
+                  </w:p>
+                  <w:p>
+                    <w:pPr>
+                      <w:jc w:val="center"/>
+                      <w:rPr>
+                        <w:rFonts w:eastAsiaTheme="minorEastAsia"/>
+                        <w:sz w:val="38"/>
+                        <w:szCs w:val="38"/>
                       </w:rPr>
                     </w:pPr>
                     <m:oMathPara>
+                      <m:oMathParaPr>
+                        <m:jc m:val="center"/>
+                      </m:oMathParaPr>
                       <m:oMath>
                         <m:sSub>
                           <m:sSubPr>
                             <m:ctrlPr>
                               <w:rPr>
-                                <w:rFonts w:ascii="Cambria Math" w:eastAsiaTheme="minorEastAsia" w:hAnsi="Cambria Math"/>
+                                <w:rFonts w:ascii="Cambria Math" w:hAnsi="Cambria Math"/>
                                 <w:i/>
-                                <w:sz w:val="42"/>
+                                <w:sz w:val="38"/>
+                                <w:szCs w:val="38"/>
                               </w:rPr>
                             </m:ctrlPr>
                           </m:sSubPr>
                           <m:e>
                             <m:r>
                               <w:rPr>
-                                <w:rFonts w:ascii="Cambria Math" w:eastAsiaTheme="minorEastAsia" w:hAnsi="Cambria Math"/>
-                                <w:sz w:val="42"/>
+                                <w:rFonts w:ascii="Cambria Math" w:hAnsi="Cambria Math"/>
+                                <w:sz w:val="38"/>
+                                <w:szCs w:val="38"/>
+                              </w:rPr>
+                              <m:t>v</m:t>
+                            </m:r>
+                          </m:e>
+                          <m:sub>
+                            <m:r>
+                              <w:rPr>
+                                <w:rFonts w:ascii="Cambria Math" w:hAnsi="Cambria Math"/>
+                                <w:sz w:val="38"/>
+                                <w:szCs w:val="38"/>
+                              </w:rPr>
+                              <m:t>d</m:t>
+                            </m:r>
+                          </m:sub>
+                        </m:sSub>
+                        <m:r>
+                          <w:rPr>
+                            <w:rFonts w:ascii="Cambria Math" w:hAnsi="Cambria Math"/>
+                            <w:sz w:val="38"/>
+                            <w:szCs w:val="38"/>
+                          </w:rPr>
+                          <m:t>=</m:t>
+                        </m:r>
+                        <m:sSub>
+                          <m:sSubPr>
+                            <m:ctrlPr>
+                              <w:rPr>
+                                <w:rFonts w:ascii="Cambria Math" w:hAnsi="Cambria Math"/>
+                                <w:i/>
+                                <w:sz w:val="38"/>
+                                <w:szCs w:val="38"/>
+                              </w:rPr>
+                            </m:ctrlPr>
+                          </m:sSubPr>
+                          <m:e>
+                            <m:r>
+                              <w:rPr>
+                                <w:rFonts w:ascii="Cambria Math" w:hAnsi="Cambria Math"/>
+                                <w:sz w:val="38"/>
+                                <w:szCs w:val="38"/>
                               </w:rPr>
                               <m:t>ω</m:t>
                             </m:r>
@@ -940,163 +1215,231 @@
                           <m:sub>
                             <m:r>
                               <w:rPr>
-                                <w:rFonts w:ascii="Cambria Math" w:eastAsiaTheme="minorEastAsia" w:hAnsi="Cambria Math"/>
-                                <w:sz w:val="42"/>
+                                <w:rFonts w:ascii="Cambria Math" w:hAnsi="Cambria Math"/>
+                                <w:sz w:val="38"/>
+                                <w:szCs w:val="38"/>
                               </w:rPr>
                               <m:t>d</m:t>
                             </m:r>
                           </m:sub>
                         </m:sSub>
                         <m:r>
-                          <m:rPr>
-                            <m:sty m:val="p"/>
-                          </m:rPr>
                           <w:rPr>
                             <w:rFonts w:ascii="Cambria Math" w:hAnsi="Cambria Math"/>
-                            <w:sz w:val="42"/>
+                            <w:sz w:val="38"/>
+                            <w:szCs w:val="38"/>
                           </w:rPr>
-                          <m:t xml:space="preserve"> = </m:t>
-                        </m:r>
-                        <m:f>
-                          <m:fPr>
-                            <m:type m:val="lin"/>
-                            <m:ctrlPr>
-                              <w:rPr>
-                                <w:rFonts w:ascii="Cambria Math" w:hAnsi="Cambria Math"/>
-                                <w:sz w:val="42"/>
-                              </w:rPr>
-                            </m:ctrlPr>
-                          </m:fPr>
-                          <m:num>
-                            <m:r>
-                              <m:rPr>
-                                <m:sty m:val="p"/>
-                              </m:rPr>
-                              <w:rPr>
-                                <w:rFonts w:ascii="Cambria Math" w:hAnsi="Cambria Math"/>
-                                <w:sz w:val="42"/>
-                              </w:rPr>
-                              <m:t>2π</m:t>
-                            </m:r>
-                          </m:num>
-                          <m:den>
-                            <m:r>
-                              <m:rPr>
-                                <m:sty m:val="p"/>
-                              </m:rPr>
-                              <w:rPr>
-                                <w:rFonts w:ascii="Cambria Math" w:hAnsi="Cambria Math"/>
-                                <w:sz w:val="42"/>
-                              </w:rPr>
-                              <m:t>T</m:t>
-                            </m:r>
-                          </m:den>
-                        </m:f>
-                        <m:r>
-                          <m:rPr>
-                            <m:sty m:val="p"/>
-                          </m:rPr>
-                          <w:rPr>
-                            <w:rFonts w:ascii="Cambria Math" w:hAnsi="Cambria Math"/>
-                            <w:sz w:val="42"/>
-                          </w:rPr>
-                          <m:t>;</m:t>
+                          <m:t xml:space="preserve">R; </m:t>
                         </m:r>
                       </m:oMath>
                     </m:oMathPara>
                   </w:p>
                   <w:p>
                     <w:pPr>
-                      <w:spacing w:after="0" w:line="240" w:lineRule="auto"/>
                       <w:rPr>
                         <w:rFonts w:eastAsiaTheme="minorEastAsia"/>
-                        <w:sz w:val="42"/>
+                        <w:sz w:val="38"/>
+                        <w:szCs w:val="38"/>
                       </w:rPr>
                     </w:pPr>
-                    <m:oMathPara>
-                      <m:oMath>
-                        <m:sSub>
-                          <m:sSubPr>
-                            <m:ctrlPr>
-                              <w:rPr>
-                                <w:rFonts w:ascii="Cambria Math" w:eastAsiaTheme="minorEastAsia" w:hAnsi="Cambria Math"/>
-                                <w:i/>
-                                <w:sz w:val="42"/>
-                              </w:rPr>
-                            </m:ctrlPr>
-                          </m:sSubPr>
-                          <m:e>
-                            <m:r>
-                              <w:rPr>
-                                <w:rFonts w:ascii="Cambria Math" w:eastAsiaTheme="minorEastAsia" w:hAnsi="Cambria Math"/>
-                                <w:sz w:val="42"/>
-                              </w:rPr>
-                              <m:t>v</m:t>
-                            </m:r>
-                          </m:e>
-                          <m:sub>
-                            <m:r>
-                              <w:rPr>
-                                <w:rFonts w:ascii="Cambria Math" w:eastAsiaTheme="minorEastAsia" w:hAnsi="Cambria Math"/>
-                                <w:sz w:val="42"/>
-                              </w:rPr>
-                              <m:t>d</m:t>
-                            </m:r>
-                          </m:sub>
-                        </m:sSub>
-                        <m:r>
-                          <w:rPr>
-                            <w:rFonts w:ascii="Cambria Math" w:eastAsiaTheme="minorEastAsia" w:hAnsi="Cambria Math"/>
-                            <w:sz w:val="42"/>
-                          </w:rPr>
-                          <m:t xml:space="preserve">= </m:t>
-                        </m:r>
-                        <m:sSub>
-                          <m:sSubPr>
-                            <m:ctrlPr>
-                              <w:rPr>
-                                <w:rFonts w:ascii="Cambria Math" w:eastAsiaTheme="minorEastAsia" w:hAnsi="Cambria Math"/>
-                                <w:i/>
-                                <w:sz w:val="42"/>
-                              </w:rPr>
-                            </m:ctrlPr>
-                          </m:sSubPr>
-                          <m:e>
-                            <m:r>
-                              <w:rPr>
-                                <w:rFonts w:ascii="Cambria Math" w:eastAsiaTheme="minorEastAsia" w:hAnsi="Cambria Math"/>
-                                <w:sz w:val="42"/>
-                              </w:rPr>
-                              <m:t>ω</m:t>
-                            </m:r>
-                          </m:e>
-                          <m:sub>
-                            <m:r>
-                              <w:rPr>
-                                <w:rFonts w:ascii="Cambria Math" w:eastAsiaTheme="minorEastAsia" w:hAnsi="Cambria Math"/>
-                                <w:sz w:val="42"/>
-                              </w:rPr>
-                              <m:t>d</m:t>
-                            </m:r>
-                          </m:sub>
-                        </m:sSub>
-                        <m:r>
-                          <w:rPr>
-                            <w:rFonts w:ascii="Cambria Math" w:eastAsiaTheme="minorEastAsia" w:hAnsi="Cambria Math"/>
-                            <w:sz w:val="42"/>
-                          </w:rPr>
-                          <m:t>R;</m:t>
-                        </m:r>
-                      </m:oMath>
-                    </m:oMathPara>
+                    <w:r>
+                      <w:rPr>
+                        <w:sz w:val="40"/>
+                        <w:szCs w:val="40"/>
+                      </w:rPr>
+                      <w:t>Problema 1 - Abordagem 1</w:t>
+                    </w:r>
+                    <w:r>
+                      <w:rPr>
+                        <w:sz w:val="40"/>
+                        <w:szCs w:val="40"/>
+                      </w:rPr>
+                      <w:t xml:space="preserve"> (malha 3)</w:t>
+                    </w:r>
+                    <w:r>
+                      <w:rPr>
+                        <w:sz w:val="40"/>
+                        <w:szCs w:val="40"/>
+                      </w:rPr>
+                      <w:t xml:space="preserve">:  </w:t>
+                    </w:r>
+                    <m:oMath>
+                      <m:sSub>
+                        <m:sSubPr>
+                          <m:ctrlPr>
+                            <w:rPr>
+                              <w:rFonts w:ascii="Cambria Math" w:hAnsi="Cambria Math"/>
+                              <w:i/>
+                              <w:sz w:val="38"/>
+                              <w:szCs w:val="38"/>
+                            </w:rPr>
+                          </m:ctrlPr>
+                        </m:sSubPr>
+                        <m:e>
+                          <m:r>
+                            <w:rPr>
+                              <w:rFonts w:ascii="Cambria Math" w:hAnsi="Cambria Math"/>
+                              <w:sz w:val="38"/>
+                              <w:szCs w:val="38"/>
+                            </w:rPr>
+                            <m:t>v</m:t>
+                          </m:r>
+                        </m:e>
+                        <m:sub>
+                          <m:r>
+                            <w:rPr>
+                              <w:rFonts w:ascii="Cambria Math" w:hAnsi="Cambria Math"/>
+                              <w:sz w:val="38"/>
+                              <w:szCs w:val="38"/>
+                            </w:rPr>
+                            <m:t>d</m:t>
+                          </m:r>
+                        </m:sub>
+                      </m:sSub>
+                      <m:r>
+                        <w:rPr>
+                          <w:rFonts w:ascii="Cambria Math" w:hAnsi="Cambria Math"/>
+                          <w:sz w:val="38"/>
+                          <w:szCs w:val="38"/>
+                        </w:rPr>
+                        <m:t>=</m:t>
+                      </m:r>
+                      <m:sSub>
+                        <m:sSubPr>
+                          <m:ctrlPr>
+                            <w:rPr>
+                              <w:rFonts w:ascii="Cambria Math" w:hAnsi="Cambria Math"/>
+                              <w:i/>
+                              <w:sz w:val="38"/>
+                              <w:szCs w:val="38"/>
+                            </w:rPr>
+                          </m:ctrlPr>
+                        </m:sSubPr>
+                        <m:e>
+                          <m:r>
+                            <w:rPr>
+                              <w:rFonts w:ascii="Cambria Math" w:hAnsi="Cambria Math"/>
+                              <w:sz w:val="38"/>
+                              <w:szCs w:val="38"/>
+                            </w:rPr>
+                            <m:t>v</m:t>
+                          </m:r>
+                        </m:e>
+                        <m:sub>
+                          <m:sSub>
+                            <m:sSubPr>
+                              <m:ctrlPr>
+                                <w:rPr>
+                                  <w:rFonts w:ascii="Cambria Math" w:hAnsi="Cambria Math"/>
+                                  <w:i/>
+                                  <w:sz w:val="38"/>
+                                  <w:szCs w:val="38"/>
+                                </w:rPr>
+                              </m:ctrlPr>
+                            </m:sSubPr>
+                            <m:e>
+                              <m:r>
+                                <w:rPr>
+                                  <w:rFonts w:ascii="Cambria Math" w:hAnsi="Cambria Math"/>
+                                  <w:sz w:val="38"/>
+                                  <w:szCs w:val="38"/>
+                                </w:rPr>
+                                <m:t>d</m:t>
+                              </m:r>
+                            </m:e>
+                            <m:sub>
+                              <m:r>
+                                <w:rPr>
+                                  <w:rFonts w:ascii="Cambria Math" w:hAnsi="Cambria Math"/>
+                                  <w:sz w:val="38"/>
+                                  <w:szCs w:val="38"/>
+                                </w:rPr>
+                                <m:t>frota</m:t>
+                              </m:r>
+                            </m:sub>
+                          </m:sSub>
+                        </m:sub>
+                      </m:sSub>
+                      <m:r>
+                        <w:rPr>
+                          <w:rFonts w:ascii="Cambria Math" w:hAnsi="Cambria Math"/>
+                          <w:sz w:val="38"/>
+                          <w:szCs w:val="38"/>
+                        </w:rPr>
+                        <m:t>+ k</m:t>
+                      </m:r>
+                      <m:d>
+                        <m:dPr>
+                          <m:ctrlPr>
+                            <w:rPr>
+                              <w:rFonts w:ascii="Cambria Math" w:hAnsi="Cambria Math"/>
+                              <w:i/>
+                              <w:sz w:val="38"/>
+                              <w:szCs w:val="38"/>
+                            </w:rPr>
+                          </m:ctrlPr>
+                        </m:dPr>
+                        <m:e>
+                          <m:r>
+                            <w:rPr>
+                              <w:rFonts w:ascii="Cambria Math" w:hAnsi="Cambria Math"/>
+                              <w:sz w:val="38"/>
+                              <w:szCs w:val="38"/>
+                            </w:rPr>
+                            <m:t>erro</m:t>
+                          </m:r>
+                        </m:e>
+                      </m:d>
+                      <m:r>
+                        <w:rPr>
+                          <w:rFonts w:ascii="Cambria Math" w:hAnsi="Cambria Math"/>
+                          <w:sz w:val="38"/>
+                          <w:szCs w:val="38"/>
+                        </w:rPr>
+                        <m:t xml:space="preserve">; </m:t>
+                      </m:r>
+                      <m:sSub>
+                        <m:sSubPr>
+                          <m:ctrlPr>
+                            <w:rPr>
+                              <w:rFonts w:ascii="Cambria Math" w:hAnsi="Cambria Math"/>
+                              <w:i/>
+                              <w:sz w:val="38"/>
+                              <w:szCs w:val="38"/>
+                            </w:rPr>
+                          </m:ctrlPr>
+                        </m:sSubPr>
+                        <m:e>
+                          <m:r>
+                            <w:rPr>
+                              <w:rFonts w:ascii="Cambria Math" w:hAnsi="Cambria Math"/>
+                              <w:sz w:val="38"/>
+                              <w:szCs w:val="38"/>
+                            </w:rPr>
+                            <m:t>ω</m:t>
+                          </m:r>
+                        </m:e>
+                        <m:sub>
+                          <m:r>
+                            <w:rPr>
+                              <w:rFonts w:ascii="Cambria Math" w:hAnsi="Cambria Math"/>
+                              <w:sz w:val="38"/>
+                              <w:szCs w:val="38"/>
+                            </w:rPr>
+                            <m:t>d</m:t>
+                          </m:r>
+                        </m:sub>
+                      </m:sSub>
+                      <m:r>
+                        <w:rPr>
+                          <w:rFonts w:ascii="Cambria Math" w:hAnsi="Cambria Math"/>
+                          <w:sz w:val="38"/>
+                          <w:szCs w:val="38"/>
+                        </w:rPr>
+                        <m:t>=0;</m:t>
+                      </m:r>
+                    </m:oMath>
                   </w:p>
-                </w:txbxContent>
-              </v:textbox>
-            </v:roundrect>
-            <v:roundrect id="_x0000_s1045" style="position:absolute;left:11628;top:9915;width:3828;height:1428" arcsize="10923f">
-              <v:stroke dashstyle="dash"/>
-              <v:textbox style="mso-next-textbox:#_x0000_s1045" inset="4.78439mm,2.39222mm,4.78439mm,2.39222mm">
-                <w:txbxContent>
                   <w:p>
                     <w:pPr>
                       <w:jc w:val="center"/>
@@ -1104,12 +1447,14 @@
                         <w:sz w:val="42"/>
                       </w:rPr>
                     </w:pPr>
-                    <w:r>
+                  </w:p>
+                  <w:p>
+                    <w:pPr>
+                      <w:jc w:val="center"/>
                       <w:rPr>
                         <w:sz w:val="42"/>
                       </w:rPr>
-                      <w:t>Malha de Controle 2</w:t>
-                    </w:r>
+                    </w:pPr>
                   </w:p>
                 </w:txbxContent>
               </v:textbox>
@@ -1119,40 +1464,13 @@
               <v:path arrowok="t" fillok="f" o:connecttype="none"/>
               <o:lock v:ext="edit" shapetype="t"/>
             </v:shapetype>
-            <v:shape id="_x0000_s1046" type="#_x0000_t33" style="position:absolute;left:11252;top:6190;width:8643;height:236;rotation:90" o:connectortype="elbow" adj="-39216,-181769,-39216">
+            <v:shape id="_x0000_s1046" type="#_x0000_t33" style="position:absolute;left:13184;top:5840;width:6365;height:556;rotation:90" o:connectortype="elbow" adj="-56486,-113439,-56486">
               <v:stroke endarrow="block"/>
             </v:shape>
-            <v:shape id="_x0000_s1047" type="#_x0000_t32" style="position:absolute;left:13543;top:7710;width:1;height:2205;flip:y" o:connectortype="straight" adj="10789,275600,-199558">
-              <v:stroke dashstyle="dash" endarrow="block"/>
-            </v:shape>
-            <v:group id="_x0000_s1051" style="position:absolute;left:10986;top:7110;width:2556;height:910" coordorigin="10986,7110" coordsize="2556,910">
-              <v:shape id="_x0000_s1028" type="#_x0000_t202" style="position:absolute;left:11380;top:7110;width:2048;height:910" stroked="f">
-                <v:textbox style="mso-next-textbox:#_x0000_s1028" inset="4.78439mm,2.39222mm,4.78439mm,2.39222mm">
-                  <w:txbxContent>
-                    <w:p>
-                      <w:pPr>
-                        <w:rPr>
-                          <w:sz w:val="42"/>
-                        </w:rPr>
-                      </w:pPr>
-                      <w:r>
-                        <w:rPr>
-                          <w:sz w:val="42"/>
-                        </w:rPr>
-                        <w:t>(T,R)</w:t>
-                      </w:r>
-                    </w:p>
-                  </w:txbxContent>
-                </v:textbox>
-              </v:shape>
-              <v:shape id="_x0000_s1048" type="#_x0000_t32" style="position:absolute;left:10986;top:7685;width:2556;height:31;flip:x y" o:connectortype="straight">
-                <v:stroke endarrow="block"/>
-              </v:shape>
-            </v:group>
-            <v:shape id="_x0000_s1049" type="#_x0000_t32" style="position:absolute;left:6778;top:7677;width:1192;height:8;flip:x y" o:connectortype="straight">
+            <v:shape id="_x0000_s1049" type="#_x0000_t32" style="position:absolute;left:7016;top:9273;width:2014;height:27;flip:x y" o:connectortype="straight">
               <v:stroke endarrow="block"/>
             </v:shape>
-            <v:shape id="_x0000_s1050" type="#_x0000_t34" style="position:absolute;left:1507;top:1970;width:846;height:5707;rotation:180;flip:x" o:connectortype="elbow" adj="-8508,-27549,31242">
+            <v:shape id="_x0000_s1050" type="#_x0000_t34" style="position:absolute;left:1322;top:2938;width:914;height:6335;rotation:180;flip:x" o:connectortype="elbow" adj="-8508,-31617,31242">
               <v:stroke endarrow="block"/>
             </v:shape>
             <w10:wrap type="none"/>
@@ -1796,7 +2114,7 @@
 </file>
 
 <file path=customXml/itemProps1.xml><?xml version="1.0" encoding="utf-8"?>
-<ds:datastoreItem xmlns:ds="http://schemas.openxmlformats.org/officeDocument/2006/customXml" ds:itemID="{A0551506-F4C5-4CBF-A064-F754610225CD}">
+<ds:datastoreItem xmlns:ds="http://schemas.openxmlformats.org/officeDocument/2006/customXml" ds:itemID="{D54B85CA-AFD1-4D88-A820-EF3CAB82ECE1}">
   <ds:schemaRefs>
     <ds:schemaRef ds:uri="http://schemas.openxmlformats.org/officeDocument/2006/bibliography"/>
   </ds:schemaRefs>

</xml_diff>